<commit_message>
First draft of diagram
</commit_message>
<xml_diff>
--- a/Documents/Writeup.docx
+++ b/Documents/Writeup.docx
@@ -4,17 +4,49 @@
   <w:body>
     <w:p>
       <w:r>
-        <w:t>Factory – Takes in a book name as a string and goes to the stock to get books if they are available</w:t>
+        <w:t xml:space="preserve">Factory – </w:t>
+      </w:r>
+      <w:r>
+        <w:t>Store t</w:t>
+      </w:r>
+      <w:r>
+        <w:t xml:space="preserve">akes in a book name as a string </w:t>
+      </w:r>
+      <w:r>
+        <w:t xml:space="preserve">when attempting to add to cart </w:t>
+      </w:r>
+      <w:r>
+        <w:t xml:space="preserve">and goes to the </w:t>
+      </w:r>
+      <w:r>
+        <w:t>books</w:t>
+      </w:r>
+      <w:bookmarkStart w:id="0" w:name="_GoBack"/>
+      <w:bookmarkEnd w:id="0"/>
+      <w:r>
+        <w:t xml:space="preserve"> to get books if they are available</w:t>
       </w:r>
     </w:p>
     <w:p>
       <w:r>
-        <w:t>Filter – way to search and limit books in the client</w:t>
+        <w:t xml:space="preserve">Filter – </w:t>
+      </w:r>
+      <w:r>
+        <w:t>User will add filters to a search, client will iterate over applied filters to reduce search results</w:t>
       </w:r>
     </w:p>
     <w:p>
       <w:r>
-        <w:t>Dynamic linkage – stock will accept new books from the book producer and add them to the available purchasable titles</w:t>
+        <w:t xml:space="preserve">Dynamic linkage – </w:t>
+      </w:r>
+      <w:r>
+        <w:t>Store</w:t>
+      </w:r>
+      <w:r>
+        <w:t xml:space="preserve"> will accept new books from the book producer and add them to the available purchasable titles</w:t>
+      </w:r>
+      <w:r>
+        <w:t>, when books stock is updated, it will tell the store to notify subscribers that more is available</w:t>
       </w:r>
     </w:p>
     <w:p>
@@ -24,10 +56,22 @@
     </w:p>
     <w:p>
       <w:r>
+        <w:t xml:space="preserve">Read/Write Lock – </w:t>
+      </w:r>
+      <w:r>
+        <w:t>Book</w:t>
+      </w:r>
+      <w:r>
+        <w:t xml:space="preserve"> will have a read/write lock which prevents the producer from updating stock while clients are loading, and prevent clients from loading while the stock is being updated</w:t>
+      </w:r>
+    </w:p>
+    <w:p>
+      <w:r>
+        <w:t xml:space="preserve">Façade – </w:t>
+      </w:r>
+      <w:r>
         <w:t>Store will act as a façade for the client to interact with the system</w:t>
       </w:r>
-      <w:bookmarkStart w:id="0" w:name="_GoBack"/>
-      <w:bookmarkEnd w:id="0"/>
     </w:p>
     <w:sectPr>
       <w:pgSz w:w="12240" w:h="15840"/>

</xml_diff>